<commit_message>
Refactor queryable attributes and property validation
Removed [Queryable] attributes from entity properties and improved property name handling in QueryableAttribute validation to support both PascalCase and camelCase. Also removed the Password field from UserDto and updated the API Querying Guidelines document. Validation logic in ApplyQuery is now commented out.
</commit_message>
<xml_diff>
--- a/ZFramework/Application/Document/API Querying Guidelines.docx
+++ b/ZFramework/Application/Document/API Querying Guidelines.docx
@@ -732,7 +732,7 @@
         </w:numPr>
         <w:bidi/>
         <w:rPr>
-          <w:rFonts w:ascii="Vazir" w:hAnsi="Vazir" w:cs="Vazir" w:hint="cs"/>
+          <w:rFonts w:ascii="Vazir" w:hAnsi="Vazir" w:cs="Vazir"/>
           <w:rtl/>
           <w:lang w:bidi="fa-IR"/>
         </w:rPr>
@@ -754,7 +754,7 @@
         </w:numPr>
         <w:bidi/>
         <w:rPr>
-          <w:rFonts w:ascii="Vazir" w:hAnsi="Vazir" w:cs="Vazir" w:hint="cs"/>
+          <w:rFonts w:ascii="Vazir" w:hAnsi="Vazir" w:cs="Vazir"/>
           <w:rtl/>
           <w:lang w:bidi="fa-IR"/>
         </w:rPr>
@@ -776,7 +776,7 @@
         </w:numPr>
         <w:bidi/>
         <w:rPr>
-          <w:rFonts w:ascii="Vazir" w:hAnsi="Vazir" w:cs="Vazir" w:hint="cs"/>
+          <w:rFonts w:ascii="Vazir" w:hAnsi="Vazir" w:cs="Vazir"/>
           <w:rtl/>
           <w:lang w:bidi="fa-IR"/>
         </w:rPr>
@@ -892,7 +892,7 @@
       <w:pPr>
         <w:bidi/>
         <w:rPr>
-          <w:rFonts w:ascii="Vazir" w:hAnsi="Vazir" w:cs="Vazir" w:hint="cs"/>
+          <w:rFonts w:ascii="Vazir" w:hAnsi="Vazir" w:cs="Vazir"/>
           <w:rtl/>
           <w:lang w:bidi="fa-IR"/>
         </w:rPr>
@@ -939,7 +939,6 @@
         <w:bidi/>
         <w:ind w:left="360"/>
         <w:rPr>
-          <w:rFonts w:hint="cs"/>
           <w:rtl/>
           <w:lang w:bidi="fa-IR"/>
         </w:rPr>
@@ -1011,6 +1010,108 @@
         </w:rPr>
         <w:t>UserRoles.Any(ur =&gt; ur.RoleId == 2) || !UserRoles.Any()</w:t>
       </w:r>
+    </w:p>
+    <w:p>
+      <w:pPr>
+        <w:rPr>
+          <w:rFonts w:ascii="Vazir" w:hAnsi="Vazir" w:cs="Vazir"/>
+        </w:rPr>
+      </w:pPr>
+    </w:p>
+    <w:p>
+      <w:pPr>
+        <w:rPr>
+          <w:rFonts w:ascii="Vazir" w:hAnsi="Vazir" w:cs="Vazir"/>
+        </w:rPr>
+      </w:pPr>
+      <w:r>
+        <w:rPr>
+          <w:rFonts w:ascii="Vazir" w:hAnsi="Vazir" w:cs="Vazir"/>
+        </w:rPr>
+        <w:t xml:space="preserve"> "filters":"UserRoles.Any(ur =&gt; ur.Role.isActive== true)",</w:t>
+      </w:r>
+    </w:p>
+    <w:p>
+      <w:pPr>
+        <w:rPr>
+          <w:rFonts w:ascii="Vazir" w:hAnsi="Vazir" w:cs="Vazir"/>
+        </w:rPr>
+      </w:pPr>
+      <w:r>
+        <w:rPr>
+          <w:rFonts w:ascii="Vazir" w:hAnsi="Vazir" w:cs="Vazir"/>
+        </w:rPr>
+        <w:t>"filters":"UserRoles.Any(ur =&gt; ur.Role.isActive== \"Manager\")"</w:t>
+      </w:r>
+    </w:p>
+    <w:p>
+      <w:pPr>
+        <w:rPr>
+          <w:rFonts w:ascii="Vazir" w:hAnsi="Vazir" w:cs="Vazir"/>
+          <w:b/>
+          <w:bCs/>
+        </w:rPr>
+      </w:pPr>
+      <w:r>
+        <w:rPr>
+          <w:rFonts w:ascii="Vazir" w:hAnsi="Vazir" w:cs="Vazir"/>
+        </w:rPr>
+        <w:t>"filters": "(</w:t>
+      </w:r>
+      <w:r>
+        <w:rPr>
+          <w:rFonts w:ascii="Consolas" w:eastAsia="Times New Roman" w:hAnsi="Consolas" w:cs="Courier New"/>
+          <w:b/>
+          <w:bCs/>
+          <w:color w:val="FFFFFF"/>
+          <w:kern w:val="0"/>
+          <w:sz w:val="18"/>
+          <w:szCs w:val="18"/>
+          <w14:ligatures w14:val="none"/>
+        </w:rPr>
+        <w:t xml:space="preserve"> </w:t>
+      </w:r>
+      <w:r>
+        <w:rPr>
+          <w:rFonts w:ascii="Vazir" w:hAnsi="Vazir" w:cs="Vazir"/>
+          <w:b/>
+          <w:bCs/>
+        </w:rPr>
+        <w:t>lastName</w:t>
+      </w:r>
+      <w:r>
+        <w:rPr>
+          <w:rFonts w:ascii="Vazir" w:hAnsi="Vazir" w:cs="Vazir"/>
+        </w:rPr>
+        <w:t>== \"</w:t>
+      </w:r>
+      <w:r>
+        <w:rPr>
+          <w:rFonts w:ascii="Vazir" w:hAnsi="Vazir" w:cs="Vazir" w:hint="cs"/>
+          <w:rtl/>
+        </w:rPr>
+        <w:t>طاهری</w:t>
+      </w:r>
+      <w:r>
+        <w:rPr>
+          <w:rFonts w:ascii="Vazir" w:hAnsi="Vazir" w:cs="Vazir"/>
+        </w:rPr>
+        <w:t>\")" ,</w:t>
+      </w:r>
+    </w:p>
+    <w:p>
+      <w:pPr>
+        <w:rPr>
+          <w:rFonts w:ascii="Vazir" w:hAnsi="Vazir" w:cs="Vazir"/>
+        </w:rPr>
+      </w:pPr>
+    </w:p>
+    <w:p>
+      <w:pPr>
+        <w:rPr>
+          <w:rFonts w:ascii="Vazir" w:hAnsi="Vazir" w:cs="Vazir"/>
+        </w:rPr>
+      </w:pPr>
     </w:p>
     <w:p>
       <w:pPr>
@@ -1066,7 +1167,7 @@
         </w:numPr>
         <w:bidi/>
         <w:rPr>
-          <w:rFonts w:ascii="Vazir" w:hAnsi="Vazir" w:cs="Vazir" w:hint="cs"/>
+          <w:rFonts w:ascii="Vazir" w:hAnsi="Vazir" w:cs="Vazir"/>
           <w:rtl/>
           <w:lang w:bidi="fa-IR"/>
         </w:rPr>
@@ -1088,7 +1189,7 @@
         </w:numPr>
         <w:bidi/>
         <w:rPr>
-          <w:rFonts w:ascii="Vazir" w:hAnsi="Vazir" w:cs="Vazir" w:hint="cs"/>
+          <w:rFonts w:ascii="Vazir" w:hAnsi="Vazir" w:cs="Vazir"/>
           <w:rtl/>
           <w:lang w:bidi="fa-IR"/>
         </w:rPr>
@@ -1116,7 +1217,7 @@
         </w:numPr>
         <w:bidi/>
         <w:rPr>
-          <w:rFonts w:ascii="Vazir" w:hAnsi="Vazir" w:cs="Vazir" w:hint="cs"/>
+          <w:rFonts w:ascii="Vazir" w:hAnsi="Vazir" w:cs="Vazir"/>
           <w:rtl/>
           <w:lang w:bidi="fa-IR"/>
         </w:rPr>
@@ -2461,6 +2562,36 @@
       <w:bCs/>
     </w:rPr>
   </w:style>
+  <w:style w:type="paragraph" w:styleId="HTMLPreformatted">
+    <w:name w:val="HTML Preformatted"/>
+    <w:basedOn w:val="Normal"/>
+    <w:link w:val="HTMLPreformattedChar"/>
+    <w:uiPriority w:val="99"/>
+    <w:semiHidden/>
+    <w:unhideWhenUsed/>
+    <w:rsid w:val="00A06806"/>
+    <w:pPr>
+      <w:spacing w:after="0" w:line="240" w:lineRule="auto"/>
+    </w:pPr>
+    <w:rPr>
+      <w:rFonts w:ascii="Consolas" w:hAnsi="Consolas"/>
+      <w:sz w:val="20"/>
+      <w:szCs w:val="20"/>
+    </w:rPr>
+  </w:style>
+  <w:style w:type="character" w:customStyle="1" w:styleId="HTMLPreformattedChar">
+    <w:name w:val="HTML Preformatted Char"/>
+    <w:basedOn w:val="DefaultParagraphFont"/>
+    <w:link w:val="HTMLPreformatted"/>
+    <w:uiPriority w:val="99"/>
+    <w:semiHidden/>
+    <w:rsid w:val="00A06806"/>
+    <w:rPr>
+      <w:rFonts w:ascii="Consolas" w:hAnsi="Consolas"/>
+      <w:sz w:val="20"/>
+      <w:szCs w:val="20"/>
+    </w:rPr>
+  </w:style>
 </w:styles>
 </file>
 

</xml_diff>